<commit_message>
add scaling, offset to plots
</commit_message>
<xml_diff>
--- a/Palettes/Notes/Gradient notes.docx
+++ b/Palettes/Notes/Gradient notes.docx
@@ -40,7 +40,15 @@
     </w:p>
     <w:p>
       <w:r>
-        <w:t>F=scale(cArray)</w:t>
+        <w:t>F=scale(</w:t>
+      </w:r>
+      <w:proofErr w:type="spellStart"/>
+      <w:r>
+        <w:t>cArray</w:t>
+      </w:r>
+      <w:proofErr w:type="spellEnd"/>
+      <w:r>
+        <w:t>)</w:t>
       </w:r>
       <w:r>
         <w:tab/>
@@ -49,33 +57,110 @@
     </w:p>
     <w:p>
       <w:r>
-        <w:t>F = scale(cArray).domain(dArray)</w:t>
+        <w:t>F = scale(</w:t>
+      </w:r>
+      <w:proofErr w:type="spellStart"/>
+      <w:r>
+        <w:t>cArray</w:t>
+      </w:r>
+      <w:proofErr w:type="spellEnd"/>
+      <w:r>
+        <w:t>).domain(</w:t>
+      </w:r>
+      <w:proofErr w:type="spellStart"/>
+      <w:r>
+        <w:t>dArray</w:t>
+      </w:r>
+      <w:proofErr w:type="spellEnd"/>
+      <w:r>
+        <w:t>)</w:t>
       </w:r>
       <w:r>
         <w:tab/>
-        <w:t>//assigns distances in dArray to cArray colors</w:t>
-      </w:r>
-    </w:p>
-    <w:p>
-      <w:r>
-        <w:t>F = scale(cArray).domain(dArray</w:t>
-      </w:r>
-      <w:r>
-        <w:t>).mode(cSpace)</w:t>
+        <w:t xml:space="preserve">//assigns distances in </w:t>
+      </w:r>
+      <w:proofErr w:type="spellStart"/>
+      <w:r>
+        <w:t>dArray</w:t>
+      </w:r>
+      <w:proofErr w:type="spellEnd"/>
+      <w:r>
+        <w:t xml:space="preserve"> to </w:t>
+      </w:r>
+      <w:proofErr w:type="spellStart"/>
+      <w:r>
+        <w:t>cArray</w:t>
+      </w:r>
+      <w:proofErr w:type="spellEnd"/>
+      <w:r>
+        <w:t xml:space="preserve"> colors</w:t>
+      </w:r>
+    </w:p>
+    <w:p>
+      <w:r>
+        <w:t>F = scale(</w:t>
+      </w:r>
+      <w:proofErr w:type="spellStart"/>
+      <w:r>
+        <w:t>cArray</w:t>
+      </w:r>
+      <w:proofErr w:type="spellEnd"/>
+      <w:r>
+        <w:t>).domain(</w:t>
+      </w:r>
+      <w:proofErr w:type="spellStart"/>
+      <w:r>
+        <w:t>dArray</w:t>
+      </w:r>
+      <w:proofErr w:type="spellEnd"/>
+      <w:r>
+        <w:t>).mode(</w:t>
+      </w:r>
+      <w:proofErr w:type="spellStart"/>
+      <w:r>
+        <w:t>cSpace</w:t>
+      </w:r>
+      <w:proofErr w:type="spellEnd"/>
+      <w:r>
+        <w:t>)</w:t>
       </w:r>
       <w:r>
         <w:tab/>
-        <w:t>//’lab’, ‘lch’</w:t>
-      </w:r>
-    </w:p>
-    <w:p>
-      <w:r>
-        <w:t>F = scale(‘brewerName’)</w:t>
-      </w:r>
-    </w:p>
-    <w:p>
-      <w:r>
-        <w:t>Scale().correctLightness()</w:t>
+        <w:t>//’lab’, ‘</w:t>
+      </w:r>
+      <w:proofErr w:type="spellStart"/>
+      <w:r>
+        <w:t>lch</w:t>
+      </w:r>
+      <w:proofErr w:type="spellEnd"/>
+      <w:r>
+        <w:t>’</w:t>
+      </w:r>
+    </w:p>
+    <w:p>
+      <w:r>
+        <w:t>F = scale(‘</w:t>
+      </w:r>
+      <w:proofErr w:type="spellStart"/>
+      <w:r>
+        <w:t>brewerName</w:t>
+      </w:r>
+      <w:proofErr w:type="spellEnd"/>
+      <w:r>
+        <w:t>’)</w:t>
+      </w:r>
+    </w:p>
+    <w:p>
+      <w:r>
+        <w:t>Scale().</w:t>
+      </w:r>
+      <w:proofErr w:type="spellStart"/>
+      <w:r>
+        <w:t>correctLightness</w:t>
+      </w:r>
+      <w:proofErr w:type="spellEnd"/>
+      <w:r>
+        <w:t>()</w:t>
       </w:r>
       <w:r>
         <w:tab/>
@@ -84,7 +169,15 @@
     </w:p>
     <w:p>
       <w:r>
-        <w:t xml:space="preserve">B= Bezier(cArray) </w:t>
+        <w:t>B= Bezier(</w:t>
+      </w:r>
+      <w:proofErr w:type="spellStart"/>
+      <w:r>
+        <w:t>cArray</w:t>
+      </w:r>
+      <w:proofErr w:type="spellEnd"/>
+      <w:r>
+        <w:t xml:space="preserve">) </w:t>
       </w:r>
       <w:r>
         <w:tab/>
@@ -92,8 +185,13 @@
       </w:r>
     </w:p>
     <w:p>
-      <w:r>
-        <w:t>Cubehelix()</w:t>
+      <w:proofErr w:type="spellStart"/>
+      <w:r>
+        <w:t>Cubehelix</w:t>
+      </w:r>
+      <w:proofErr w:type="spellEnd"/>
+      <w:r>
+        <w:t>()</w:t>
       </w:r>
       <w:r>
         <w:tab/>
@@ -128,11 +226,20 @@
           <w:numId w:val="1"/>
         </w:numPr>
       </w:pPr>
+      <w:proofErr w:type="spellStart"/>
       <w:r>
         <w:t>n</w:t>
       </w:r>
-      <w:bookmarkStart w:id="0" w:name="_GoBack"/>
-      <w:bookmarkEnd w:id="0"/>
+      <w:r>
+        <w:t>Steps</w:t>
+      </w:r>
+      <w:proofErr w:type="spellEnd"/>
+      <w:r>
+        <w:t xml:space="preserve">: read/write text box. </w:t>
+      </w:r>
+      <w:r>
+        <w:t>This shows the number of points to display</w:t>
+      </w:r>
     </w:p>
     <w:p>
       <w:pPr>
@@ -142,9 +249,30 @@
           <w:numId w:val="1"/>
         </w:numPr>
       </w:pPr>
-      <w:r>
-        <w:t xml:space="preserve">colorspace to use </w:t>
-      </w:r>
+      <w:proofErr w:type="spellStart"/>
+      <w:r>
+        <w:t>colorspace</w:t>
+      </w:r>
+      <w:proofErr w:type="spellEnd"/>
+      <w:r>
+        <w:t xml:space="preserve"> to use </w:t>
+      </w:r>
+      <w:r>
+        <w:t xml:space="preserve">for interpolation: lab, </w:t>
+      </w:r>
+      <w:proofErr w:type="spellStart"/>
+      <w:r>
+        <w:t>lch</w:t>
+      </w:r>
+      <w:proofErr w:type="spellEnd"/>
+      <w:r>
+        <w:t xml:space="preserve">, </w:t>
+      </w:r>
+      <w:proofErr w:type="spellStart"/>
+      <w:r>
+        <w:t>hsv</w:t>
+      </w:r>
+      <w:proofErr w:type="spellEnd"/>
     </w:p>
     <w:p>
       <w:pPr>
@@ -154,8 +282,13 @@
           <w:numId w:val="1"/>
         </w:numPr>
       </w:pPr>
-      <w:r>
-        <w:t>CorrectLightness (operator).</w:t>
+      <w:proofErr w:type="spellStart"/>
+      <w:r>
+        <w:t>CorrectLightness</w:t>
+      </w:r>
+      <w:proofErr w:type="spellEnd"/>
+      <w:r>
+        <w:t xml:space="preserve"> (operator).</w:t>
       </w:r>
     </w:p>
     <w:p>
@@ -179,7 +312,52 @@
         </w:numPr>
       </w:pPr>
       <w:r>
-        <w:t>A sequential palette has some key colors and some interpolated colors (generated with the chroma.js scale function). The interpolated colors cannot be selected, though they are tool-tipped. How many colors depends on nColors. Changing nColors reinterpolates. Setting nColors to any number less than the key colors turns off the interpolation.</w:t>
+        <w:t>A sequential palette has some key colors. The interpolated colors cannot be selected, though they are tool-tipped</w:t>
+      </w:r>
+      <w:r>
+        <w:t>, so they are created only when the displays are drawn</w:t>
+      </w:r>
+      <w:r>
+        <w:t>. How many colors</w:t>
+      </w:r>
+      <w:r>
+        <w:t xml:space="preserve"> are displayed</w:t>
+      </w:r>
+      <w:r>
+        <w:t xml:space="preserve"> depends on </w:t>
+      </w:r>
+      <w:proofErr w:type="spellStart"/>
+      <w:r>
+        <w:t>nColors</w:t>
+      </w:r>
+      <w:proofErr w:type="spellEnd"/>
+      <w:r>
+        <w:t xml:space="preserve">. Changing </w:t>
+      </w:r>
+      <w:proofErr w:type="spellStart"/>
+      <w:r>
+        <w:t>nColors</w:t>
+      </w:r>
+      <w:proofErr w:type="spellEnd"/>
+      <w:r>
+        <w:t xml:space="preserve"> r</w:t>
+      </w:r>
+      <w:r>
+        <w:t>edisplay</w:t>
+      </w:r>
+      <w:r>
+        <w:t xml:space="preserve">. Setting </w:t>
+      </w:r>
+      <w:proofErr w:type="spellStart"/>
+      <w:r>
+        <w:t>nColors</w:t>
+      </w:r>
+      <w:proofErr w:type="spellEnd"/>
+      <w:r>
+        <w:t xml:space="preserve"> to any number less than the key colors </w:t>
+      </w:r>
+      <w:r>
+        <w:t>shows only the key colors</w:t>
       </w:r>
     </w:p>
     <w:p>
@@ -191,7 +369,7 @@
         </w:numPr>
       </w:pPr>
       <w:r>
-        <w:t>Writing out such a palette writes all the colors.</w:t>
+        <w:t>I want a display where the key colors show differently than the interpolated ones. Maybe a shape choice</w:t>
       </w:r>
     </w:p>
     <w:p>
@@ -203,7 +381,7 @@
         </w:numPr>
       </w:pPr>
       <w:r>
-        <w:t xml:space="preserve">Freeze Palette creates a new palette with all the colors in it. </w:t>
+        <w:t>Writing out such a palette writes all the colors.</w:t>
       </w:r>
     </w:p>
     <w:p>
@@ -215,10 +393,10 @@
         </w:numPr>
       </w:pPr>
       <w:r>
-        <w:t>A diverging palette is defined by two sequential palettes and a center</w:t>
-      </w:r>
-      <w:r>
-        <w:t>. Could we do this with two pointers?</w:t>
+        <w:t>New from Interpolated</w:t>
+      </w:r>
+      <w:r>
+        <w:t xml:space="preserve"> creates a new palette with all the colors in it. </w:t>
       </w:r>
     </w:p>
     <w:p>
@@ -230,10 +408,49 @@
         </w:numPr>
       </w:pPr>
       <w:r>
-        <w:t xml:space="preserve">We assign state.colors to state.palette.eColors, for conciseness. </w:t>
-      </w:r>
-      <w:r>
-        <w:t xml:space="preserve">The displayed colors are always state.colors. For the </w:t>
+        <w:t>A diverging palette is defined by two sequential palettes and a center</w:t>
+      </w:r>
+      <w:r>
+        <w:t>. Could we do this with two pointers?</w:t>
+      </w:r>
+    </w:p>
+    <w:p>
+      <w:pPr>
+        <w:pStyle w:val="ListParagraph"/>
+        <w:numPr>
+          <w:ilvl w:val="0"/>
+          <w:numId w:val="1"/>
+        </w:numPr>
+      </w:pPr>
+      <w:r>
+        <w:t xml:space="preserve">We assign </w:t>
+      </w:r>
+      <w:proofErr w:type="spellStart"/>
+      <w:r>
+        <w:t>state.colors</w:t>
+      </w:r>
+      <w:proofErr w:type="spellEnd"/>
+      <w:r>
+        <w:t xml:space="preserve"> to </w:t>
+      </w:r>
+      <w:proofErr w:type="spellStart"/>
+      <w:r>
+        <w:t>state.palette.eColors</w:t>
+      </w:r>
+      <w:proofErr w:type="spellEnd"/>
+      <w:r>
+        <w:t xml:space="preserve">, for conciseness. </w:t>
+      </w:r>
+      <w:r>
+        <w:t xml:space="preserve">The displayed colors are always </w:t>
+      </w:r>
+      <w:proofErr w:type="spellStart"/>
+      <w:r>
+        <w:t>state.colors</w:t>
+      </w:r>
+      <w:proofErr w:type="spellEnd"/>
+      <w:r>
+        <w:t xml:space="preserve">. For the </w:t>
       </w:r>
     </w:p>
     <w:p>
@@ -265,32 +482,269 @@
         </w:numPr>
       </w:pPr>
       <w:r>
-        <w:lastRenderedPageBreak/>
-        <w:t>Transform range(a,b) to abSize (in pixels). Currently abSize/230. Need aRange and bRange, + and – extent</w:t>
+        <w:t>Transform range(</w:t>
+      </w:r>
+      <w:proofErr w:type="spellStart"/>
+      <w:r>
+        <w:t>a,b</w:t>
+      </w:r>
+      <w:proofErr w:type="spellEnd"/>
+      <w:r>
+        <w:t xml:space="preserve">) to </w:t>
+      </w:r>
+      <w:proofErr w:type="spellStart"/>
+      <w:r>
+        <w:t>abSize</w:t>
+      </w:r>
+      <w:proofErr w:type="spellEnd"/>
+      <w:r>
+        <w:t xml:space="preserve"> (in pixels). Currently </w:t>
+      </w:r>
+      <w:proofErr w:type="spellStart"/>
+      <w:r>
+        <w:t>abSize</w:t>
+      </w:r>
+      <w:proofErr w:type="spellEnd"/>
+      <w:r>
+        <w:t xml:space="preserve">/230. Need </w:t>
+      </w:r>
+      <w:proofErr w:type="spellStart"/>
+      <w:r>
+        <w:t>aRange</w:t>
+      </w:r>
+      <w:proofErr w:type="spellEnd"/>
+      <w:r>
+        <w:t xml:space="preserve"> and </w:t>
+      </w:r>
+      <w:proofErr w:type="spellStart"/>
+      <w:r>
+        <w:t>bRange</w:t>
+      </w:r>
+      <w:proofErr w:type="spellEnd"/>
+      <w:r>
+        <w:t>, + and – extent</w:t>
       </w:r>
       <w:r>
         <w:t xml:space="preserve">. </w:t>
       </w:r>
       <w:r>
-        <w:t xml:space="preserve"> Tranform range of L* to Lmin, Lmax</w:t>
-      </w:r>
+        <w:t xml:space="preserve"> </w:t>
+      </w:r>
+      <w:proofErr w:type="spellStart"/>
+      <w:r>
+        <w:t>Tranform</w:t>
+      </w:r>
+      <w:proofErr w:type="spellEnd"/>
+      <w:r>
+        <w:t xml:space="preserve"> range of L* to </w:t>
+      </w:r>
+      <w:proofErr w:type="spellStart"/>
+      <w:r>
+        <w:t>Lmin</w:t>
+      </w:r>
+      <w:proofErr w:type="spellEnd"/>
+      <w:r>
+        <w:t xml:space="preserve">, </w:t>
+      </w:r>
+      <w:proofErr w:type="spellStart"/>
+      <w:r>
+        <w:t>Lmax</w:t>
+      </w:r>
+      <w:proofErr w:type="spellEnd"/>
       <w:r>
         <w:t xml:space="preserve">  (</w:t>
       </w:r>
       <w:r>
-        <w:t>abSize-5-Math.round((abSize/105)*lab[0]))</w:t>
+        <w:t>abSize-5-Math.round((</w:t>
+      </w:r>
+      <w:proofErr w:type="spellStart"/>
+      <w:r>
+        <w:t>abSize</w:t>
+      </w:r>
+      <w:proofErr w:type="spellEnd"/>
+      <w:r>
+        <w:t>/105)*lab[0]))</w:t>
       </w:r>
       <w:r>
         <w:t>)</w:t>
       </w:r>
       <w:r>
-        <w:t xml:space="preserve">. </w:t>
-      </w:r>
-      <w:r>
-        <w:t>Would be nice to show min/max on the graph</w:t>
-      </w:r>
-    </w:p>
-    <w:p/>
+        <w:t>. Would be nice to show min/max on the graph</w:t>
+      </w:r>
+    </w:p>
+    <w:p>
+      <w:r>
+        <w:t xml:space="preserve">Scaling and filtering </w:t>
+      </w:r>
+    </w:p>
+    <w:p>
+      <w:pPr>
+        <w:pStyle w:val="ListParagraph"/>
+        <w:numPr>
+          <w:ilvl w:val="0"/>
+          <w:numId w:val="3"/>
+        </w:numPr>
+      </w:pPr>
+      <w:r>
+        <w:t xml:space="preserve">Map range[a* b*] to </w:t>
+      </w:r>
+      <w:proofErr w:type="spellStart"/>
+      <w:r>
+        <w:t>x,y</w:t>
+      </w:r>
+      <w:proofErr w:type="spellEnd"/>
+      <w:r>
+        <w:t>.</w:t>
+      </w:r>
+    </w:p>
+    <w:p>
+      <w:pPr>
+        <w:pStyle w:val="ListParagraph"/>
+        <w:numPr>
+          <w:ilvl w:val="0"/>
+          <w:numId w:val="3"/>
+        </w:numPr>
+      </w:pPr>
+      <w:r>
+        <w:t xml:space="preserve">Given </w:t>
+      </w:r>
+      <w:proofErr w:type="spellStart"/>
+      <w:r>
+        <w:t>aMin</w:t>
+      </w:r>
+      <w:proofErr w:type="spellEnd"/>
+      <w:r>
+        <w:t xml:space="preserve">, </w:t>
+      </w:r>
+      <w:proofErr w:type="spellStart"/>
+      <w:r>
+        <w:t>aMax</w:t>
+      </w:r>
+      <w:proofErr w:type="spellEnd"/>
+      <w:r>
+        <w:t xml:space="preserve">, </w:t>
+      </w:r>
+      <w:proofErr w:type="spellStart"/>
+      <w:r>
+        <w:t>bMin</w:t>
+      </w:r>
+      <w:proofErr w:type="spellEnd"/>
+      <w:r>
+        <w:t xml:space="preserve">, </w:t>
+      </w:r>
+      <w:proofErr w:type="spellStart"/>
+      <w:r>
+        <w:t>bMax</w:t>
+      </w:r>
+      <w:proofErr w:type="spellEnd"/>
+      <w:r>
+        <w:t xml:space="preserve">, </w:t>
+      </w:r>
+      <w:proofErr w:type="spellStart"/>
+      <w:r>
+        <w:t>pWidth</w:t>
+      </w:r>
+      <w:proofErr w:type="spellEnd"/>
+      <w:r>
+        <w:t xml:space="preserve">, </w:t>
+      </w:r>
+      <w:proofErr w:type="spellStart"/>
+      <w:r>
+        <w:t>pHeight</w:t>
+      </w:r>
+      <w:proofErr w:type="spellEnd"/>
+      <w:r>
+        <w:t>.</w:t>
+      </w:r>
+    </w:p>
+    <w:p>
+      <w:pPr>
+        <w:pStyle w:val="ListParagraph"/>
+        <w:numPr>
+          <w:ilvl w:val="1"/>
+          <w:numId w:val="3"/>
+        </w:numPr>
+      </w:pPr>
+      <w:r>
+        <w:t xml:space="preserve"> Find </w:t>
+      </w:r>
+      <w:proofErr w:type="spellStart"/>
+      <w:r>
+        <w:t>AtoW</w:t>
+      </w:r>
+      <w:proofErr w:type="spellEnd"/>
+      <w:r>
+        <w:t xml:space="preserve">, </w:t>
+      </w:r>
+      <w:proofErr w:type="spellStart"/>
+      <w:r>
+        <w:t>BtoH</w:t>
+      </w:r>
+      <w:proofErr w:type="spellEnd"/>
+      <w:r>
+        <w:t>.  (Max-Min)/</w:t>
+      </w:r>
+      <w:proofErr w:type="spellStart"/>
+      <w:r>
+        <w:t>wSize</w:t>
+      </w:r>
+      <w:proofErr w:type="spellEnd"/>
+    </w:p>
+    <w:p>
+      <w:pPr>
+        <w:pStyle w:val="ListParagraph"/>
+        <w:numPr>
+          <w:ilvl w:val="1"/>
+          <w:numId w:val="3"/>
+        </w:numPr>
+      </w:pPr>
+      <w:r>
+        <w:t xml:space="preserve">From </w:t>
+      </w:r>
+      <w:proofErr w:type="spellStart"/>
+      <w:r>
+        <w:t>aMin</w:t>
+      </w:r>
+      <w:proofErr w:type="spellEnd"/>
+      <w:r>
+        <w:t xml:space="preserve"> and </w:t>
+      </w:r>
+      <w:proofErr w:type="spellStart"/>
+      <w:r>
+        <w:t>bMin</w:t>
+      </w:r>
+      <w:proofErr w:type="spellEnd"/>
+      <w:r>
+        <w:t xml:space="preserve">, compute </w:t>
+      </w:r>
+      <w:proofErr w:type="spellStart"/>
+      <w:r>
+        <w:t>orig</w:t>
+      </w:r>
+      <w:proofErr w:type="spellEnd"/>
+      <w:r>
+        <w:t xml:space="preserve"> in </w:t>
+      </w:r>
+      <w:proofErr w:type="spellStart"/>
+      <w:r>
+        <w:t>a,b</w:t>
+      </w:r>
+      <w:proofErr w:type="spellEnd"/>
+      <w:r>
+        <w:t>, then convert to pixels using function above</w:t>
+      </w:r>
+    </w:p>
+    <w:p>
+      <w:pPr>
+        <w:pStyle w:val="ListParagraph"/>
+        <w:numPr>
+          <w:ilvl w:val="0"/>
+          <w:numId w:val="3"/>
+        </w:numPr>
+      </w:pPr>
+      <w:bookmarkStart w:id="0" w:name="_GoBack"/>
+      <w:bookmarkEnd w:id="0"/>
+    </w:p>
     <w:sectPr>
       <w:pgSz w:w="12240" w:h="15840"/>
       <w:pgMar w:top="1440" w:right="1440" w:bottom="1440" w:left="1440" w:header="720" w:footer="720" w:gutter="0"/>
@@ -417,6 +871,119 @@
     </w:lvl>
   </w:abstractNum>
   <w:abstractNum w:abstractNumId="1" w15:restartNumberingAfterBreak="0">
+    <w:nsid w:val="467E18C3"/>
+    <w:multiLevelType w:val="hybridMultilevel"/>
+    <w:tmpl w:val="26E8D728"/>
+    <w:lvl w:ilvl="0" w:tplc="04090001">
+      <w:start w:val="1"/>
+      <w:numFmt w:val="bullet"/>
+      <w:lvlText w:val=""/>
+      <w:lvlJc w:val="left"/>
+      <w:pPr>
+        <w:ind w:left="720" w:hanging="360"/>
+      </w:pPr>
+      <w:rPr>
+        <w:rFonts w:ascii="Symbol" w:hAnsi="Symbol" w:hint="default"/>
+      </w:rPr>
+    </w:lvl>
+    <w:lvl w:ilvl="1" w:tplc="04090003">
+      <w:start w:val="1"/>
+      <w:numFmt w:val="bullet"/>
+      <w:lvlText w:val="o"/>
+      <w:lvlJc w:val="left"/>
+      <w:pPr>
+        <w:ind w:left="1440" w:hanging="360"/>
+      </w:pPr>
+      <w:rPr>
+        <w:rFonts w:ascii="Courier New" w:hAnsi="Courier New" w:cs="Courier New" w:hint="default"/>
+      </w:rPr>
+    </w:lvl>
+    <w:lvl w:ilvl="2" w:tplc="04090005" w:tentative="1">
+      <w:start w:val="1"/>
+      <w:numFmt w:val="bullet"/>
+      <w:lvlText w:val=""/>
+      <w:lvlJc w:val="left"/>
+      <w:pPr>
+        <w:ind w:left="2160" w:hanging="360"/>
+      </w:pPr>
+      <w:rPr>
+        <w:rFonts w:ascii="Wingdings" w:hAnsi="Wingdings" w:hint="default"/>
+      </w:rPr>
+    </w:lvl>
+    <w:lvl w:ilvl="3" w:tplc="04090001" w:tentative="1">
+      <w:start w:val="1"/>
+      <w:numFmt w:val="bullet"/>
+      <w:lvlText w:val=""/>
+      <w:lvlJc w:val="left"/>
+      <w:pPr>
+        <w:ind w:left="2880" w:hanging="360"/>
+      </w:pPr>
+      <w:rPr>
+        <w:rFonts w:ascii="Symbol" w:hAnsi="Symbol" w:hint="default"/>
+      </w:rPr>
+    </w:lvl>
+    <w:lvl w:ilvl="4" w:tplc="04090003" w:tentative="1">
+      <w:start w:val="1"/>
+      <w:numFmt w:val="bullet"/>
+      <w:lvlText w:val="o"/>
+      <w:lvlJc w:val="left"/>
+      <w:pPr>
+        <w:ind w:left="3600" w:hanging="360"/>
+      </w:pPr>
+      <w:rPr>
+        <w:rFonts w:ascii="Courier New" w:hAnsi="Courier New" w:cs="Courier New" w:hint="default"/>
+      </w:rPr>
+    </w:lvl>
+    <w:lvl w:ilvl="5" w:tplc="04090005" w:tentative="1">
+      <w:start w:val="1"/>
+      <w:numFmt w:val="bullet"/>
+      <w:lvlText w:val=""/>
+      <w:lvlJc w:val="left"/>
+      <w:pPr>
+        <w:ind w:left="4320" w:hanging="360"/>
+      </w:pPr>
+      <w:rPr>
+        <w:rFonts w:ascii="Wingdings" w:hAnsi="Wingdings" w:hint="default"/>
+      </w:rPr>
+    </w:lvl>
+    <w:lvl w:ilvl="6" w:tplc="04090001" w:tentative="1">
+      <w:start w:val="1"/>
+      <w:numFmt w:val="bullet"/>
+      <w:lvlText w:val=""/>
+      <w:lvlJc w:val="left"/>
+      <w:pPr>
+        <w:ind w:left="5040" w:hanging="360"/>
+      </w:pPr>
+      <w:rPr>
+        <w:rFonts w:ascii="Symbol" w:hAnsi="Symbol" w:hint="default"/>
+      </w:rPr>
+    </w:lvl>
+    <w:lvl w:ilvl="7" w:tplc="04090003" w:tentative="1">
+      <w:start w:val="1"/>
+      <w:numFmt w:val="bullet"/>
+      <w:lvlText w:val="o"/>
+      <w:lvlJc w:val="left"/>
+      <w:pPr>
+        <w:ind w:left="5760" w:hanging="360"/>
+      </w:pPr>
+      <w:rPr>
+        <w:rFonts w:ascii="Courier New" w:hAnsi="Courier New" w:cs="Courier New" w:hint="default"/>
+      </w:rPr>
+    </w:lvl>
+    <w:lvl w:ilvl="8" w:tplc="04090005" w:tentative="1">
+      <w:start w:val="1"/>
+      <w:numFmt w:val="bullet"/>
+      <w:lvlText w:val=""/>
+      <w:lvlJc w:val="left"/>
+      <w:pPr>
+        <w:ind w:left="6480" w:hanging="360"/>
+      </w:pPr>
+      <w:rPr>
+        <w:rFonts w:ascii="Wingdings" w:hAnsi="Wingdings" w:hint="default"/>
+      </w:rPr>
+    </w:lvl>
+  </w:abstractNum>
+  <w:abstractNum w:abstractNumId="2" w15:restartNumberingAfterBreak="0">
     <w:nsid w:val="6FB83073"/>
     <w:multiLevelType w:val="hybridMultilevel"/>
     <w:tmpl w:val="C2D4BA28"/>
@@ -530,10 +1097,13 @@
     </w:lvl>
   </w:abstractNum>
   <w:num w:numId="1">
-    <w:abstractNumId w:val="1"/>
+    <w:abstractNumId w:val="2"/>
   </w:num>
   <w:num w:numId="2">
     <w:abstractNumId w:val="0"/>
+  </w:num>
+  <w:num w:numId="3">
+    <w:abstractNumId w:val="1"/>
   </w:num>
 </w:numbering>
 </file>

</xml_diff>

<commit_message>
Finished adding the gradients
</commit_message>
<xml_diff>
--- a/Palettes/Notes/Gradient notes.docx
+++ b/Palettes/Notes/Gradient notes.docx
@@ -46,15 +46,7 @@
     </w:p>
     <w:p>
       <w:r>
-        <w:t>F=scale(</w:t>
-      </w:r>
-      <w:proofErr w:type="spellStart"/>
-      <w:r>
-        <w:t>cArray</w:t>
-      </w:r>
-      <w:proofErr w:type="spellEnd"/>
-      <w:r>
-        <w:t>)</w:t>
+        <w:t>F=scale(cArray)</w:t>
       </w:r>
       <w:r>
         <w:tab/>
@@ -63,110 +55,30 @@
     </w:p>
     <w:p>
       <w:r>
-        <w:t>F = scale(</w:t>
-      </w:r>
-      <w:proofErr w:type="spellStart"/>
-      <w:r>
-        <w:t>cArray</w:t>
-      </w:r>
-      <w:proofErr w:type="spellEnd"/>
-      <w:r>
-        <w:t>).domain(</w:t>
-      </w:r>
-      <w:proofErr w:type="spellStart"/>
-      <w:r>
-        <w:t>dArray</w:t>
-      </w:r>
-      <w:proofErr w:type="spellEnd"/>
-      <w:r>
-        <w:t>)</w:t>
+        <w:t>F = scale(cArray).domain(dArray)</w:t>
       </w:r>
       <w:r>
         <w:tab/>
-        <w:t xml:space="preserve">//assigns distances in </w:t>
-      </w:r>
-      <w:proofErr w:type="spellStart"/>
-      <w:r>
-        <w:t>dArray</w:t>
-      </w:r>
-      <w:proofErr w:type="spellEnd"/>
-      <w:r>
-        <w:t xml:space="preserve"> to </w:t>
-      </w:r>
-      <w:proofErr w:type="spellStart"/>
-      <w:r>
-        <w:t>cArray</w:t>
-      </w:r>
-      <w:proofErr w:type="spellEnd"/>
-      <w:r>
-        <w:t xml:space="preserve"> colors</w:t>
-      </w:r>
-    </w:p>
-    <w:p>
-      <w:r>
-        <w:t>F = scale(</w:t>
-      </w:r>
-      <w:proofErr w:type="spellStart"/>
-      <w:r>
-        <w:t>cArray</w:t>
-      </w:r>
-      <w:proofErr w:type="spellEnd"/>
-      <w:r>
-        <w:t>).domain(</w:t>
-      </w:r>
-      <w:proofErr w:type="spellStart"/>
-      <w:r>
-        <w:t>dArray</w:t>
-      </w:r>
-      <w:proofErr w:type="spellEnd"/>
-      <w:r>
-        <w:t>).mode(</w:t>
-      </w:r>
-      <w:proofErr w:type="spellStart"/>
-      <w:r>
-        <w:t>cSpace</w:t>
-      </w:r>
-      <w:proofErr w:type="spellEnd"/>
-      <w:r>
-        <w:t>)</w:t>
+        <w:t>//assigns distances in dArray to cArray colors</w:t>
+      </w:r>
+    </w:p>
+    <w:p>
+      <w:r>
+        <w:t>F = scale(cArray).domain(dArray).mode(cSpace)</w:t>
       </w:r>
       <w:r>
         <w:tab/>
-        <w:t>//’lab’, ‘</w:t>
-      </w:r>
-      <w:proofErr w:type="spellStart"/>
-      <w:r>
-        <w:t>lch</w:t>
-      </w:r>
-      <w:proofErr w:type="spellEnd"/>
-      <w:r>
-        <w:t>’</w:t>
-      </w:r>
-    </w:p>
-    <w:p>
-      <w:r>
-        <w:t>F = scale(‘</w:t>
-      </w:r>
-      <w:proofErr w:type="spellStart"/>
-      <w:r>
-        <w:t>brewerName</w:t>
-      </w:r>
-      <w:proofErr w:type="spellEnd"/>
-      <w:r>
-        <w:t>’)</w:t>
-      </w:r>
-    </w:p>
-    <w:p>
-      <w:r>
-        <w:t>Scale().</w:t>
-      </w:r>
-      <w:proofErr w:type="spellStart"/>
-      <w:r>
-        <w:t>correctLightness</w:t>
-      </w:r>
-      <w:proofErr w:type="spellEnd"/>
-      <w:r>
-        <w:t>()</w:t>
+        <w:t>//’lab’, ‘lch’</w:t>
+      </w:r>
+    </w:p>
+    <w:p>
+      <w:r>
+        <w:t>F = scale(‘brewerName’)</w:t>
+      </w:r>
+    </w:p>
+    <w:p>
+      <w:r>
+        <w:t>Scale().correctLightness()</w:t>
       </w:r>
       <w:r>
         <w:tab/>
@@ -175,15 +87,7 @@
     </w:p>
     <w:p>
       <w:r>
-        <w:t>B= Bezier(</w:t>
-      </w:r>
-      <w:proofErr w:type="spellStart"/>
-      <w:r>
-        <w:t>cArray</w:t>
-      </w:r>
-      <w:proofErr w:type="spellEnd"/>
-      <w:r>
-        <w:t xml:space="preserve">) </w:t>
+        <w:t xml:space="preserve">B= Bezier(cArray) </w:t>
       </w:r>
       <w:r>
         <w:tab/>
@@ -191,13 +95,8 @@
       </w:r>
     </w:p>
     <w:p>
-      <w:proofErr w:type="spellStart"/>
-      <w:r>
-        <w:t>Cubehelix</w:t>
-      </w:r>
-      <w:proofErr w:type="spellEnd"/>
-      <w:r>
-        <w:t>()</w:t>
+      <w:r>
+        <w:t>Cubehelix()</w:t>
       </w:r>
       <w:r>
         <w:tab/>
@@ -232,16 +131,11 @@
           <w:numId w:val="1"/>
         </w:numPr>
       </w:pPr>
-      <w:proofErr w:type="spellStart"/>
       <w:r>
         <w:t>n</w:t>
       </w:r>
       <w:r>
-        <w:t>Steps</w:t>
-      </w:r>
-      <w:proofErr w:type="spellEnd"/>
-      <w:r>
-        <w:t xml:space="preserve">: read/write text box. </w:t>
+        <w:t xml:space="preserve">Steps: read/write text box. </w:t>
       </w:r>
       <w:r>
         <w:t xml:space="preserve">This shows the number of points to </w:t>
@@ -258,22 +152,12 @@
           <w:numId w:val="1"/>
         </w:numPr>
       </w:pPr>
-      <w:proofErr w:type="spellStart"/>
-      <w:r>
-        <w:t>colorspace</w:t>
-      </w:r>
-      <w:proofErr w:type="spellEnd"/>
-      <w:r>
-        <w:t xml:space="preserve"> to use </w:t>
-      </w:r>
-      <w:r>
-        <w:t xml:space="preserve">for interpolation: lab, </w:t>
-      </w:r>
-      <w:proofErr w:type="spellStart"/>
-      <w:r>
-        <w:t>lch</w:t>
-      </w:r>
-      <w:proofErr w:type="spellEnd"/>
+      <w:r>
+        <w:t xml:space="preserve">colorspace to use </w:t>
+      </w:r>
+      <w:r>
+        <w:t>for interpolation: lab, lch</w:t>
+      </w:r>
     </w:p>
     <w:p>
       <w:pPr>
@@ -283,13 +167,8 @@
           <w:numId w:val="1"/>
         </w:numPr>
       </w:pPr>
-      <w:proofErr w:type="spellStart"/>
-      <w:r>
-        <w:t>CorrectLightness</w:t>
-      </w:r>
-      <w:proofErr w:type="spellEnd"/>
-      <w:r>
-        <w:t xml:space="preserve"> (operator).</w:t>
+      <w:r>
+        <w:t>CorrectLightness (operator).</w:t>
       </w:r>
     </w:p>
     <w:p>
@@ -299,9 +178,21 @@
           <w:ilvl w:val="0"/>
           <w:numId w:val="1"/>
         </w:numPr>
-      </w:pPr>
-      <w:r>
+        <w:rPr>
+          <w:color w:val="BF8F00" w:themeColor="accent4" w:themeShade="BF"/>
+        </w:rPr>
+      </w:pPr>
+      <w:r>
+        <w:rPr>
+          <w:color w:val="BF8F00" w:themeColor="accent4" w:themeShade="BF"/>
+        </w:rPr>
         <w:t>Reverse order (operator)</w:t>
+      </w:r>
+      <w:r>
+        <w:rPr>
+          <w:color w:val="BF8F00" w:themeColor="accent4" w:themeShade="BF"/>
+        </w:rPr>
+        <w:t xml:space="preserve">  added to sort section</w:t>
       </w:r>
     </w:p>
     <w:p>
@@ -328,7 +219,7 @@
         </w:numPr>
       </w:pPr>
       <w:r>
-        <w:t xml:space="preserve">Ideally, we would distinguish and only allow editing of the original colors. </w:t>
+        <w:t>We want to assert it is a sequential, but display and edit the key colors like any other palette</w:t>
       </w:r>
     </w:p>
     <w:p>
@@ -340,111 +231,67 @@
         </w:numPr>
       </w:pPr>
       <w:r>
-        <w:t>Cases:</w:t>
-      </w:r>
-    </w:p>
-    <w:p>
-      <w:pPr>
-        <w:pStyle w:val="ListParagraph"/>
-        <w:numPr>
-          <w:ilvl w:val="2"/>
+        <w:t>We want to generate a sequence, view and edit it only</w:t>
+      </w:r>
+    </w:p>
+    <w:p>
+      <w:pPr>
+        <w:pStyle w:val="ListParagraph"/>
+        <w:numPr>
+          <w:ilvl w:val="1"/>
           <w:numId w:val="1"/>
         </w:numPr>
       </w:pPr>
       <w:r>
-        <w:t>We want to assert it is a sequential, but display and edit the key colors like any other palette</w:t>
-      </w:r>
-    </w:p>
-    <w:p>
-      <w:pPr>
-        <w:pStyle w:val="ListParagraph"/>
-        <w:numPr>
-          <w:ilvl w:val="2"/>
+        <w:t>We want to generate a sequence, view it and its seeds, edit the seeds, regenerate</w:t>
+      </w:r>
+    </w:p>
+    <w:p>
+      <w:pPr>
+        <w:pStyle w:val="ListParagraph"/>
+        <w:numPr>
+          <w:ilvl w:val="0"/>
           <w:numId w:val="1"/>
         </w:numPr>
       </w:pPr>
       <w:r>
-        <w:t>We want to generate a sequence, view and edit it only</w:t>
-      </w:r>
-    </w:p>
-    <w:p>
-      <w:pPr>
-        <w:pStyle w:val="ListParagraph"/>
-        <w:numPr>
-          <w:ilvl w:val="2"/>
+        <w:t>Model</w:t>
+      </w:r>
+    </w:p>
+    <w:p>
+      <w:pPr>
+        <w:pStyle w:val="ListParagraph"/>
+        <w:numPr>
+          <w:ilvl w:val="1"/>
           <w:numId w:val="1"/>
         </w:numPr>
       </w:pPr>
       <w:r>
-        <w:t>We want to generate a sequence, view it and its seeds, edit the seeds, regenerate</w:t>
-      </w:r>
-    </w:p>
-    <w:p>
-      <w:pPr>
-        <w:pStyle w:val="ListParagraph"/>
-        <w:numPr>
-          <w:ilvl w:val="0"/>
+        <w:t>State.colors follows the display option (input, interpolated, both). We take advantage of being able to get to the input colors via state.palette.eColors</w:t>
+      </w:r>
+    </w:p>
+    <w:p>
+      <w:pPr>
+        <w:pStyle w:val="ListParagraph"/>
+        <w:numPr>
+          <w:ilvl w:val="1"/>
           <w:numId w:val="1"/>
         </w:numPr>
       </w:pPr>
       <w:r>
-        <w:t>Save</w:t>
-      </w:r>
-      <w:r>
-        <w:t xml:space="preserve"> Interpolated</w:t>
-      </w:r>
-      <w:r>
-        <w:t xml:space="preserve"> creates a new palette with all the colors in it. </w:t>
-      </w:r>
-    </w:p>
-    <w:p>
-      <w:pPr>
-        <w:pStyle w:val="ListParagraph"/>
-        <w:numPr>
-          <w:ilvl w:val="0"/>
+        <w:t>Added a Copy To Input button to update the input with the interpolated</w:t>
+      </w:r>
+    </w:p>
+    <w:p>
+      <w:pPr>
+        <w:pStyle w:val="ListParagraph"/>
+        <w:numPr>
+          <w:ilvl w:val="1"/>
           <w:numId w:val="1"/>
         </w:numPr>
       </w:pPr>
       <w:r>
-        <w:t xml:space="preserve">We assign </w:t>
-      </w:r>
-      <w:proofErr w:type="spellStart"/>
-      <w:r>
-        <w:t>state.colors</w:t>
-      </w:r>
-      <w:proofErr w:type="spellEnd"/>
-      <w:r>
-        <w:t xml:space="preserve"> to </w:t>
-      </w:r>
-      <w:proofErr w:type="spellStart"/>
-      <w:r>
-        <w:t>state.palette.eColors</w:t>
-      </w:r>
-      <w:proofErr w:type="spellEnd"/>
-      <w:r>
-        <w:t xml:space="preserve">, for conciseness. </w:t>
-      </w:r>
-      <w:r>
-        <w:t xml:space="preserve">The displayed colors are always </w:t>
-      </w:r>
-      <w:proofErr w:type="spellStart"/>
-      <w:r>
-        <w:t>state.colors</w:t>
-      </w:r>
-      <w:proofErr w:type="spellEnd"/>
-      <w:r>
-        <w:t xml:space="preserve">. </w:t>
-      </w:r>
-      <w:r>
-        <w:t xml:space="preserve">For the overlay, we have a challenge with the current plotting routines. Either we combine them in </w:t>
-      </w:r>
-      <w:proofErr w:type="spellStart"/>
-      <w:r>
-        <w:t>state.colors</w:t>
-      </w:r>
-      <w:proofErr w:type="spellEnd"/>
-      <w:r>
-        <w:t>, or expand them to add the overlay</w:t>
+        <w:t xml:space="preserve">Added a Correct Lightness checkbox. This function is applied as the palette is generated. </w:t>
       </w:r>
       <w:r>
         <w:t xml:space="preserve"> </w:t>
@@ -458,6 +305,15 @@
           <w:numId w:val="1"/>
         </w:numPr>
       </w:pPr>
+    </w:p>
+    <w:p>
+      <w:pPr>
+        <w:pStyle w:val="ListParagraph"/>
+        <w:numPr>
+          <w:ilvl w:val="0"/>
+          <w:numId w:val="1"/>
+        </w:numPr>
+      </w:pPr>
       <w:r>
         <w:t>A diverging palette is defined by two sequential palettes and a center. Could we do this with two pointers?</w:t>
       </w:r>
@@ -471,7 +327,10 @@
         </w:numPr>
       </w:pPr>
       <w:r>
-        <w:t>Read reads only seeds, uses the type in the dropdown as the default, overwrites it when reading XML</w:t>
+        <w:t xml:space="preserve">Read </w:t>
+      </w:r>
+      <w:r>
+        <w:t>treats a sequential palette like any other. Defines the input colors.</w:t>
       </w:r>
     </w:p>
     <w:p>
@@ -483,20 +342,25 @@
         </w:numPr>
       </w:pPr>
       <w:r>
-        <w:t>Write needs to s</w:t>
-      </w:r>
-      <w:r>
-        <w:t>ave the interpolated values (the actual palette), but we also need a way to read/write the seeds</w:t>
-      </w:r>
-      <w:r>
-        <w:t>. Could tie this to what we see?</w:t>
-      </w:r>
-      <w:r>
-        <w:t xml:space="preserve"> Let’s try a radio: </w:t>
-      </w:r>
-      <w:r>
-        <w:t>Input, Interpolated, Both. If both on write, create two separate palettes.</w:t>
-      </w:r>
+        <w:t xml:space="preserve">Write </w:t>
+      </w:r>
+      <w:r>
+        <w:t>writes out state.colors. At this point it does nothing smart at all about distinguishing the input from the generated. User keeps track of that.</w:t>
+      </w:r>
+    </w:p>
+    <w:p>
+      <w:pPr>
+        <w:pStyle w:val="ListParagraph"/>
+        <w:numPr>
+          <w:ilvl w:val="0"/>
+          <w:numId w:val="1"/>
+        </w:numPr>
+      </w:pPr>
+      <w:r>
+        <w:t>Reset will go back to the original input colors. To progress from the interpolated, need to copy them back into the input (eColors), then copy the palette (eColors goes to oColors)</w:t>
+      </w:r>
+      <w:bookmarkStart w:id="0" w:name="_GoBack"/>
+      <w:bookmarkEnd w:id="0"/>
     </w:p>
     <w:p>
       <w:r>
@@ -512,15 +376,7 @@
         </w:numPr>
       </w:pPr>
       <w:r>
-        <w:t xml:space="preserve">Map range[a* b*] to </w:t>
-      </w:r>
-      <w:proofErr w:type="spellStart"/>
-      <w:r>
-        <w:t>x,y</w:t>
-      </w:r>
-      <w:proofErr w:type="spellEnd"/>
-      <w:r>
-        <w:t>.</w:t>
+        <w:t>Map range[a* b*] to x,y.</w:t>
       </w:r>
     </w:p>
     <w:p>
@@ -532,55 +388,7 @@
         </w:numPr>
       </w:pPr>
       <w:r>
-        <w:t xml:space="preserve">Given </w:t>
-      </w:r>
-      <w:proofErr w:type="spellStart"/>
-      <w:r>
-        <w:t>aMin</w:t>
-      </w:r>
-      <w:proofErr w:type="spellEnd"/>
-      <w:r>
-        <w:t xml:space="preserve">, </w:t>
-      </w:r>
-      <w:proofErr w:type="spellStart"/>
-      <w:r>
-        <w:t>aMax</w:t>
-      </w:r>
-      <w:proofErr w:type="spellEnd"/>
-      <w:r>
-        <w:t xml:space="preserve">, </w:t>
-      </w:r>
-      <w:proofErr w:type="spellStart"/>
-      <w:r>
-        <w:t>bMin</w:t>
-      </w:r>
-      <w:proofErr w:type="spellEnd"/>
-      <w:r>
-        <w:t xml:space="preserve">, </w:t>
-      </w:r>
-      <w:proofErr w:type="spellStart"/>
-      <w:r>
-        <w:t>bMax</w:t>
-      </w:r>
-      <w:proofErr w:type="spellEnd"/>
-      <w:r>
-        <w:t xml:space="preserve">, </w:t>
-      </w:r>
-      <w:proofErr w:type="spellStart"/>
-      <w:r>
-        <w:t>pWidth</w:t>
-      </w:r>
-      <w:proofErr w:type="spellEnd"/>
-      <w:r>
-        <w:t xml:space="preserve">, </w:t>
-      </w:r>
-      <w:proofErr w:type="spellStart"/>
-      <w:r>
-        <w:t>pHeight</w:t>
-      </w:r>
-      <w:proofErr w:type="spellEnd"/>
-      <w:r>
-        <w:t>.</w:t>
+        <w:t>Given aMin, aMax, bMin, bMax, pWidth, pHeight.</w:t>
       </w:r>
     </w:p>
     <w:p>
@@ -592,29 +400,8 @@
         </w:numPr>
       </w:pPr>
       <w:r>
-        <w:t xml:space="preserve"> Find </w:t>
-      </w:r>
-      <w:proofErr w:type="spellStart"/>
-      <w:r>
-        <w:t>AtoW</w:t>
-      </w:r>
-      <w:proofErr w:type="spellEnd"/>
-      <w:r>
-        <w:t xml:space="preserve">, </w:t>
-      </w:r>
-      <w:proofErr w:type="spellStart"/>
-      <w:r>
-        <w:t>BtoH</w:t>
-      </w:r>
-      <w:proofErr w:type="spellEnd"/>
-      <w:r>
-        <w:t>.  (Max-Min)/</w:t>
-      </w:r>
-      <w:proofErr w:type="spellStart"/>
-      <w:r>
-        <w:t>wSize</w:t>
-      </w:r>
-      <w:proofErr w:type="spellEnd"/>
+        <w:t xml:space="preserve"> Find AtoW, BtoH.  (Max-Min)/wSize</w:t>
+      </w:r>
     </w:p>
     <w:p>
       <w:pPr>
@@ -625,39 +412,7 @@
         </w:numPr>
       </w:pPr>
       <w:r>
-        <w:t xml:space="preserve">From </w:t>
-      </w:r>
-      <w:proofErr w:type="spellStart"/>
-      <w:r>
-        <w:t>aMin</w:t>
-      </w:r>
-      <w:proofErr w:type="spellEnd"/>
-      <w:r>
-        <w:t xml:space="preserve"> and </w:t>
-      </w:r>
-      <w:proofErr w:type="spellStart"/>
-      <w:r>
-        <w:t>bMin</w:t>
-      </w:r>
-      <w:proofErr w:type="spellEnd"/>
-      <w:r>
-        <w:t xml:space="preserve">, compute </w:t>
-      </w:r>
-      <w:proofErr w:type="spellStart"/>
-      <w:r>
-        <w:t>orig</w:t>
-      </w:r>
-      <w:proofErr w:type="spellEnd"/>
-      <w:r>
-        <w:t xml:space="preserve"> in </w:t>
-      </w:r>
-      <w:proofErr w:type="spellStart"/>
-      <w:r>
-        <w:t>a,b</w:t>
-      </w:r>
-      <w:proofErr w:type="spellEnd"/>
-      <w:r>
-        <w:t>, then convert to pixels using function above</w:t>
+        <w:t>From aMin and bMin, compute orig in a,b, then convert to pixels using function above</w:t>
       </w:r>
     </w:p>
     <w:p>
@@ -717,13 +472,8 @@
           <w:numId w:val="4"/>
         </w:numPr>
       </w:pPr>
-      <w:proofErr w:type="spellStart"/>
-      <w:r>
-        <w:t>AllPalettes</w:t>
-      </w:r>
-      <w:proofErr w:type="spellEnd"/>
-      <w:r>
-        <w:t>: Let’s assume this will show the input colors only for now</w:t>
+      <w:r>
+        <w:t>AllPalettes: Let’s assume this will show the input colors only for now</w:t>
       </w:r>
     </w:p>
     <w:p>
@@ -734,13 +484,8 @@
           <w:numId w:val="4"/>
         </w:numPr>
       </w:pPr>
-      <w:proofErr w:type="spellStart"/>
-      <w:r>
-        <w:t>displayColorspace</w:t>
-      </w:r>
-      <w:proofErr w:type="spellEnd"/>
-      <w:r>
-        <w:t>: The LAB plots.</w:t>
+      <w:r>
+        <w:t>displayColorspace: The LAB plots.</w:t>
       </w:r>
     </w:p>
     <w:p>
@@ -764,23 +509,7 @@
         </w:numPr>
       </w:pPr>
       <w:r>
-        <w:t xml:space="preserve">Generated only: needs to use a different array. Would just setting </w:t>
-      </w:r>
-      <w:proofErr w:type="spellStart"/>
-      <w:r>
-        <w:t>state.colors</w:t>
-      </w:r>
-      <w:proofErr w:type="spellEnd"/>
-      <w:r>
-        <w:t xml:space="preserve"> to the </w:t>
-      </w:r>
-      <w:proofErr w:type="spellStart"/>
-      <w:r>
-        <w:t>gColors</w:t>
-      </w:r>
-      <w:proofErr w:type="spellEnd"/>
-      <w:r>
-        <w:t xml:space="preserve"> work? </w:t>
+        <w:t xml:space="preserve">Generated only: needs to use a different array. Would just setting state.colors to the gColors work? </w:t>
       </w:r>
     </w:p>
     <w:p>
@@ -792,15 +521,7 @@
         </w:numPr>
       </w:pPr>
       <w:r>
-        <w:t xml:space="preserve">Both: This is the tricky one. Ideally, we have a way to distinguish the two. Need to first plot the </w:t>
-      </w:r>
-      <w:proofErr w:type="spellStart"/>
-      <w:r>
-        <w:t>gColors</w:t>
-      </w:r>
-      <w:proofErr w:type="spellEnd"/>
-      <w:r>
-        <w:t>, then overlay the input</w:t>
+        <w:t>Both: This is the tricky one. Ideally, we have a way to distinguish the two. Need to first plot the gColors, then overlay the input</w:t>
       </w:r>
     </w:p>
     <w:p>
@@ -812,31 +533,7 @@
         </w:numPr>
       </w:pPr>
       <w:r>
-        <w:t xml:space="preserve">Selection: index into </w:t>
-      </w:r>
-      <w:proofErr w:type="spellStart"/>
-      <w:r>
-        <w:t>state.colors</w:t>
-      </w:r>
-      <w:proofErr w:type="spellEnd"/>
-      <w:r>
-        <w:t xml:space="preserve">. If we let </w:t>
-      </w:r>
-      <w:proofErr w:type="spellStart"/>
-      <w:r>
-        <w:t>state.colors</w:t>
-      </w:r>
-      <w:proofErr w:type="spellEnd"/>
-      <w:r>
-        <w:t xml:space="preserve"> be </w:t>
-      </w:r>
-      <w:proofErr w:type="spellStart"/>
-      <w:r>
-        <w:t>gColors</w:t>
-      </w:r>
-      <w:proofErr w:type="spellEnd"/>
-      <w:r>
-        <w:t xml:space="preserve">, then select/deselect might work. </w:t>
+        <w:t xml:space="preserve">Selection: index into state.colors. If we let state.colors be gColors, then select/deselect might work. </w:t>
       </w:r>
     </w:p>
     <w:p>
@@ -850,8 +547,6 @@
       <w:r>
         <w:t>Reset needs to clear the gColors</w:t>
       </w:r>
-      <w:bookmarkStart w:id="0" w:name="_GoBack"/>
-      <w:bookmarkEnd w:id="0"/>
     </w:p>
     <w:sectPr>
       <w:pgSz w:w="12240" w:h="15840"/>

</xml_diff>

<commit_message>
many palettes. started lib_dev
</commit_message>
<xml_diff>
--- a/Palettes/Notes/Gradient notes.docx
+++ b/Palettes/Notes/Gradient notes.docx
@@ -3,6 +3,8 @@
 <w:document xmlns:wpc="http://schemas.microsoft.com/office/word/2010/wordprocessingCanvas" xmlns:mc="http://schemas.openxmlformats.org/markup-compatibility/2006" xmlns:o="urn:schemas-microsoft-com:office:office" xmlns:r="http://schemas.openxmlformats.org/officeDocument/2006/relationships" xmlns:m="http://schemas.openxmlformats.org/officeDocument/2006/math" xmlns:v="urn:schemas-microsoft-com:vml" xmlns:wp14="http://schemas.microsoft.com/office/word/2010/wordprocessingDrawing" xmlns:wp="http://schemas.openxmlformats.org/drawingml/2006/wordprocessingDrawing" xmlns:w10="urn:schemas-microsoft-com:office:word" xmlns:w="http://schemas.openxmlformats.org/wordprocessingml/2006/main" xmlns:w14="http://schemas.microsoft.com/office/word/2010/wordml" xmlns:w15="http://schemas.microsoft.com/office/word/2012/wordml" xmlns:wpg="http://schemas.microsoft.com/office/word/2010/wordprocessingGroup" xmlns:wpi="http://schemas.microsoft.com/office/word/2010/wordprocessingInk" xmlns:wne="http://schemas.microsoft.com/office/word/2006/wordml" xmlns:wps="http://schemas.microsoft.com/office/word/2010/wordprocessingShape" mc:Ignorable="w14 w15 wp14">
   <w:body>
     <w:p>
+      <w:bookmarkStart w:id="0" w:name="_GoBack"/>
+      <w:bookmarkEnd w:id="0"/>
       <w:r>
         <w:t>Notes on creating gradients.</w:t>
       </w:r>
@@ -46,7 +48,15 @@
     </w:p>
     <w:p>
       <w:r>
-        <w:t>F=scale(cArray)</w:t>
+        <w:t>F=scale(</w:t>
+      </w:r>
+      <w:proofErr w:type="spellStart"/>
+      <w:r>
+        <w:t>cArray</w:t>
+      </w:r>
+      <w:proofErr w:type="spellEnd"/>
+      <w:r>
+        <w:t>)</w:t>
       </w:r>
       <w:r>
         <w:tab/>
@@ -55,30 +65,110 @@
     </w:p>
     <w:p>
       <w:r>
-        <w:t>F = scale(cArray).domain(dArray)</w:t>
+        <w:t>F = scale(</w:t>
+      </w:r>
+      <w:proofErr w:type="spellStart"/>
+      <w:r>
+        <w:t>cArray</w:t>
+      </w:r>
+      <w:proofErr w:type="spellEnd"/>
+      <w:r>
+        <w:t>).domain(</w:t>
+      </w:r>
+      <w:proofErr w:type="spellStart"/>
+      <w:r>
+        <w:t>dArray</w:t>
+      </w:r>
+      <w:proofErr w:type="spellEnd"/>
+      <w:r>
+        <w:t>)</w:t>
       </w:r>
       <w:r>
         <w:tab/>
-        <w:t>//assigns distances in dArray to cArray colors</w:t>
-      </w:r>
-    </w:p>
-    <w:p>
-      <w:r>
-        <w:t>F = scale(cArray).domain(dArray).mode(cSpace)</w:t>
+        <w:t xml:space="preserve">//assigns distances in </w:t>
+      </w:r>
+      <w:proofErr w:type="spellStart"/>
+      <w:r>
+        <w:t>dArray</w:t>
+      </w:r>
+      <w:proofErr w:type="spellEnd"/>
+      <w:r>
+        <w:t xml:space="preserve"> to </w:t>
+      </w:r>
+      <w:proofErr w:type="spellStart"/>
+      <w:r>
+        <w:t>cArray</w:t>
+      </w:r>
+      <w:proofErr w:type="spellEnd"/>
+      <w:r>
+        <w:t xml:space="preserve"> colors</w:t>
+      </w:r>
+    </w:p>
+    <w:p>
+      <w:r>
+        <w:t>F = scale(</w:t>
+      </w:r>
+      <w:proofErr w:type="spellStart"/>
+      <w:r>
+        <w:t>cArray</w:t>
+      </w:r>
+      <w:proofErr w:type="spellEnd"/>
+      <w:r>
+        <w:t>).domain(</w:t>
+      </w:r>
+      <w:proofErr w:type="spellStart"/>
+      <w:r>
+        <w:t>dArray</w:t>
+      </w:r>
+      <w:proofErr w:type="spellEnd"/>
+      <w:r>
+        <w:t>).mode(</w:t>
+      </w:r>
+      <w:proofErr w:type="spellStart"/>
+      <w:r>
+        <w:t>cSpace</w:t>
+      </w:r>
+      <w:proofErr w:type="spellEnd"/>
+      <w:r>
+        <w:t>)</w:t>
       </w:r>
       <w:r>
         <w:tab/>
-        <w:t>//’lab’, ‘lch’</w:t>
-      </w:r>
-    </w:p>
-    <w:p>
-      <w:r>
-        <w:t>F = scale(‘brewerName’)</w:t>
-      </w:r>
-    </w:p>
-    <w:p>
-      <w:r>
-        <w:t>Scale().correctLightness()</w:t>
+        <w:t>//’lab’, ‘</w:t>
+      </w:r>
+      <w:proofErr w:type="spellStart"/>
+      <w:r>
+        <w:t>lch</w:t>
+      </w:r>
+      <w:proofErr w:type="spellEnd"/>
+      <w:r>
+        <w:t>’</w:t>
+      </w:r>
+    </w:p>
+    <w:p>
+      <w:r>
+        <w:t>F = scale(‘</w:t>
+      </w:r>
+      <w:proofErr w:type="spellStart"/>
+      <w:r>
+        <w:t>brewerName</w:t>
+      </w:r>
+      <w:proofErr w:type="spellEnd"/>
+      <w:r>
+        <w:t>’)</w:t>
+      </w:r>
+    </w:p>
+    <w:p>
+      <w:r>
+        <w:t>Scale().</w:t>
+      </w:r>
+      <w:proofErr w:type="spellStart"/>
+      <w:r>
+        <w:t>correctLightness</w:t>
+      </w:r>
+      <w:proofErr w:type="spellEnd"/>
+      <w:r>
+        <w:t>()</w:t>
       </w:r>
       <w:r>
         <w:tab/>
@@ -87,7 +177,15 @@
     </w:p>
     <w:p>
       <w:r>
-        <w:t xml:space="preserve">B= Bezier(cArray) </w:t>
+        <w:t>B= Bezier(</w:t>
+      </w:r>
+      <w:proofErr w:type="spellStart"/>
+      <w:r>
+        <w:t>cArray</w:t>
+      </w:r>
+      <w:proofErr w:type="spellEnd"/>
+      <w:r>
+        <w:t xml:space="preserve">) </w:t>
       </w:r>
       <w:r>
         <w:tab/>
@@ -95,8 +193,13 @@
       </w:r>
     </w:p>
     <w:p>
-      <w:r>
-        <w:t>Cubehelix()</w:t>
+      <w:proofErr w:type="spellStart"/>
+      <w:r>
+        <w:t>Cubehelix</w:t>
+      </w:r>
+      <w:proofErr w:type="spellEnd"/>
+      <w:r>
+        <w:t>()</w:t>
       </w:r>
       <w:r>
         <w:tab/>
@@ -131,11 +234,16 @@
           <w:numId w:val="1"/>
         </w:numPr>
       </w:pPr>
+      <w:proofErr w:type="spellStart"/>
       <w:r>
         <w:t>n</w:t>
       </w:r>
       <w:r>
-        <w:t xml:space="preserve">Steps: read/write text box. </w:t>
+        <w:t>Steps</w:t>
+      </w:r>
+      <w:proofErr w:type="spellEnd"/>
+      <w:r>
+        <w:t xml:space="preserve">: read/write text box. </w:t>
       </w:r>
       <w:r>
         <w:t xml:space="preserve">This shows the number of points to </w:t>
@@ -152,12 +260,22 @@
           <w:numId w:val="1"/>
         </w:numPr>
       </w:pPr>
-      <w:r>
-        <w:t xml:space="preserve">colorspace to use </w:t>
-      </w:r>
-      <w:r>
-        <w:t>for interpolation: lab, lch</w:t>
-      </w:r>
+      <w:proofErr w:type="spellStart"/>
+      <w:r>
+        <w:t>colorspace</w:t>
+      </w:r>
+      <w:proofErr w:type="spellEnd"/>
+      <w:r>
+        <w:t xml:space="preserve"> to use </w:t>
+      </w:r>
+      <w:r>
+        <w:t xml:space="preserve">for interpolation: lab, </w:t>
+      </w:r>
+      <w:proofErr w:type="spellStart"/>
+      <w:r>
+        <w:t>lch</w:t>
+      </w:r>
+      <w:proofErr w:type="spellEnd"/>
     </w:p>
     <w:p>
       <w:pPr>
@@ -167,8 +285,13 @@
           <w:numId w:val="1"/>
         </w:numPr>
       </w:pPr>
-      <w:r>
-        <w:t>CorrectLightness (operator).</w:t>
+      <w:proofErr w:type="spellStart"/>
+      <w:r>
+        <w:t>CorrectLightness</w:t>
+      </w:r>
+      <w:proofErr w:type="spellEnd"/>
+      <w:r>
+        <w:t xml:space="preserve"> (operator).</w:t>
       </w:r>
     </w:p>
     <w:p>
@@ -266,9 +389,19 @@
           <w:numId w:val="1"/>
         </w:numPr>
       </w:pPr>
-      <w:r>
-        <w:t>State.colors follows the display option (input, interpolated, both). We take advantage of being able to get to the input colors via state.palette.eColors</w:t>
-      </w:r>
+      <w:proofErr w:type="spellStart"/>
+      <w:r>
+        <w:t>State.colors</w:t>
+      </w:r>
+      <w:proofErr w:type="spellEnd"/>
+      <w:r>
+        <w:t xml:space="preserve"> follows the display option (input, interpolated, both). We take advantage of being able to get to the input colors via </w:t>
+      </w:r>
+      <w:proofErr w:type="spellStart"/>
+      <w:r>
+        <w:t>state.palette.eColors</w:t>
+      </w:r>
+      <w:proofErr w:type="spellEnd"/>
     </w:p>
     <w:p>
       <w:pPr>
@@ -345,7 +478,15 @@
         <w:t xml:space="preserve">Write </w:t>
       </w:r>
       <w:r>
-        <w:t>writes out state.colors. At this point it does nothing smart at all about distinguishing the input from the generated. User keeps track of that.</w:t>
+        <w:t xml:space="preserve">writes out </w:t>
+      </w:r>
+      <w:proofErr w:type="spellStart"/>
+      <w:r>
+        <w:t>state.colors</w:t>
+      </w:r>
+      <w:proofErr w:type="spellEnd"/>
+      <w:r>
+        <w:t>. At this point it does nothing smart at all about distinguishing the input from the generated. User keeps track of that.</w:t>
       </w:r>
     </w:p>
     <w:p>
@@ -357,10 +498,32 @@
         </w:numPr>
       </w:pPr>
       <w:r>
-        <w:t>Reset will go back to the original input colors. To progress from the interpolated, need to copy them back into the input (eColors), then copy the palette (eColors goes to oColors)</w:t>
-      </w:r>
-      <w:bookmarkStart w:id="0" w:name="_GoBack"/>
-      <w:bookmarkEnd w:id="0"/>
+        <w:t>Reset will go back to the original input colors. To progress from the interpolated, need to copy them back into the input (</w:t>
+      </w:r>
+      <w:proofErr w:type="spellStart"/>
+      <w:r>
+        <w:t>eColors</w:t>
+      </w:r>
+      <w:proofErr w:type="spellEnd"/>
+      <w:r>
+        <w:t>), then copy the palette (</w:t>
+      </w:r>
+      <w:proofErr w:type="spellStart"/>
+      <w:r>
+        <w:t>eColors</w:t>
+      </w:r>
+      <w:proofErr w:type="spellEnd"/>
+      <w:r>
+        <w:t xml:space="preserve"> goes to </w:t>
+      </w:r>
+      <w:proofErr w:type="spellStart"/>
+      <w:r>
+        <w:t>oColors</w:t>
+      </w:r>
+      <w:proofErr w:type="spellEnd"/>
+      <w:r>
+        <w:t>)</w:t>
+      </w:r>
     </w:p>
     <w:p>
       <w:r>
@@ -376,7 +539,15 @@
         </w:numPr>
       </w:pPr>
       <w:r>
-        <w:t>Map range[a* b*] to x,y.</w:t>
+        <w:t xml:space="preserve">Map range[a* b*] to </w:t>
+      </w:r>
+      <w:proofErr w:type="spellStart"/>
+      <w:r>
+        <w:t>x,y</w:t>
+      </w:r>
+      <w:proofErr w:type="spellEnd"/>
+      <w:r>
+        <w:t>.</w:t>
       </w:r>
     </w:p>
     <w:p>
@@ -388,7 +559,55 @@
         </w:numPr>
       </w:pPr>
       <w:r>
-        <w:t>Given aMin, aMax, bMin, bMax, pWidth, pHeight.</w:t>
+        <w:t xml:space="preserve">Given </w:t>
+      </w:r>
+      <w:proofErr w:type="spellStart"/>
+      <w:r>
+        <w:t>aMin</w:t>
+      </w:r>
+      <w:proofErr w:type="spellEnd"/>
+      <w:r>
+        <w:t xml:space="preserve">, </w:t>
+      </w:r>
+      <w:proofErr w:type="spellStart"/>
+      <w:r>
+        <w:t>aMax</w:t>
+      </w:r>
+      <w:proofErr w:type="spellEnd"/>
+      <w:r>
+        <w:t xml:space="preserve">, </w:t>
+      </w:r>
+      <w:proofErr w:type="spellStart"/>
+      <w:r>
+        <w:t>bMin</w:t>
+      </w:r>
+      <w:proofErr w:type="spellEnd"/>
+      <w:r>
+        <w:t xml:space="preserve">, </w:t>
+      </w:r>
+      <w:proofErr w:type="spellStart"/>
+      <w:r>
+        <w:t>bMax</w:t>
+      </w:r>
+      <w:proofErr w:type="spellEnd"/>
+      <w:r>
+        <w:t xml:space="preserve">, </w:t>
+      </w:r>
+      <w:proofErr w:type="spellStart"/>
+      <w:r>
+        <w:t>pWidth</w:t>
+      </w:r>
+      <w:proofErr w:type="spellEnd"/>
+      <w:r>
+        <w:t xml:space="preserve">, </w:t>
+      </w:r>
+      <w:proofErr w:type="spellStart"/>
+      <w:r>
+        <w:t>pHeight</w:t>
+      </w:r>
+      <w:proofErr w:type="spellEnd"/>
+      <w:r>
+        <w:t>.</w:t>
       </w:r>
     </w:p>
     <w:p>
@@ -400,8 +619,29 @@
         </w:numPr>
       </w:pPr>
       <w:r>
-        <w:t xml:space="preserve"> Find AtoW, BtoH.  (Max-Min)/wSize</w:t>
-      </w:r>
+        <w:t xml:space="preserve"> Find </w:t>
+      </w:r>
+      <w:proofErr w:type="spellStart"/>
+      <w:r>
+        <w:t>AtoW</w:t>
+      </w:r>
+      <w:proofErr w:type="spellEnd"/>
+      <w:r>
+        <w:t xml:space="preserve">, </w:t>
+      </w:r>
+      <w:proofErr w:type="spellStart"/>
+      <w:r>
+        <w:t>BtoH</w:t>
+      </w:r>
+      <w:proofErr w:type="spellEnd"/>
+      <w:r>
+        <w:t>.  (Max-Min)/</w:t>
+      </w:r>
+      <w:proofErr w:type="spellStart"/>
+      <w:r>
+        <w:t>wSize</w:t>
+      </w:r>
+      <w:proofErr w:type="spellEnd"/>
     </w:p>
     <w:p>
       <w:pPr>
@@ -412,7 +652,39 @@
         </w:numPr>
       </w:pPr>
       <w:r>
-        <w:t>From aMin and bMin, compute orig in a,b, then convert to pixels using function above</w:t>
+        <w:t xml:space="preserve">From </w:t>
+      </w:r>
+      <w:proofErr w:type="spellStart"/>
+      <w:r>
+        <w:t>aMin</w:t>
+      </w:r>
+      <w:proofErr w:type="spellEnd"/>
+      <w:r>
+        <w:t xml:space="preserve"> and </w:t>
+      </w:r>
+      <w:proofErr w:type="spellStart"/>
+      <w:r>
+        <w:t>bMin</w:t>
+      </w:r>
+      <w:proofErr w:type="spellEnd"/>
+      <w:r>
+        <w:t xml:space="preserve">, compute </w:t>
+      </w:r>
+      <w:proofErr w:type="spellStart"/>
+      <w:r>
+        <w:t>orig</w:t>
+      </w:r>
+      <w:proofErr w:type="spellEnd"/>
+      <w:r>
+        <w:t xml:space="preserve"> in </w:t>
+      </w:r>
+      <w:proofErr w:type="spellStart"/>
+      <w:r>
+        <w:t>a,b</w:t>
+      </w:r>
+      <w:proofErr w:type="spellEnd"/>
+      <w:r>
+        <w:t>, then convert to pixels using function above</w:t>
       </w:r>
     </w:p>
     <w:p>
@@ -472,8 +744,13 @@
           <w:numId w:val="4"/>
         </w:numPr>
       </w:pPr>
-      <w:r>
-        <w:t>AllPalettes: Let’s assume this will show the input colors only for now</w:t>
+      <w:proofErr w:type="spellStart"/>
+      <w:r>
+        <w:t>AllPalettes</w:t>
+      </w:r>
+      <w:proofErr w:type="spellEnd"/>
+      <w:r>
+        <w:t>: Let’s assume this will show the input colors only for now</w:t>
       </w:r>
     </w:p>
     <w:p>
@@ -484,8 +761,13 @@
           <w:numId w:val="4"/>
         </w:numPr>
       </w:pPr>
-      <w:r>
-        <w:t>displayColorspace: The LAB plots.</w:t>
+      <w:proofErr w:type="spellStart"/>
+      <w:r>
+        <w:t>displayColorspace</w:t>
+      </w:r>
+      <w:proofErr w:type="spellEnd"/>
+      <w:r>
+        <w:t>: The LAB plots.</w:t>
       </w:r>
     </w:p>
     <w:p>
@@ -509,7 +791,23 @@
         </w:numPr>
       </w:pPr>
       <w:r>
-        <w:t xml:space="preserve">Generated only: needs to use a different array. Would just setting state.colors to the gColors work? </w:t>
+        <w:t xml:space="preserve">Generated only: needs to use a different array. Would just setting </w:t>
+      </w:r>
+      <w:proofErr w:type="spellStart"/>
+      <w:r>
+        <w:t>state.colors</w:t>
+      </w:r>
+      <w:proofErr w:type="spellEnd"/>
+      <w:r>
+        <w:t xml:space="preserve"> to the </w:t>
+      </w:r>
+      <w:proofErr w:type="spellStart"/>
+      <w:r>
+        <w:t>gColors</w:t>
+      </w:r>
+      <w:proofErr w:type="spellEnd"/>
+      <w:r>
+        <w:t xml:space="preserve"> work? </w:t>
       </w:r>
     </w:p>
     <w:p>
@@ -521,7 +819,15 @@
         </w:numPr>
       </w:pPr>
       <w:r>
-        <w:t>Both: This is the tricky one. Ideally, we have a way to distinguish the two. Need to first plot the gColors, then overlay the input</w:t>
+        <w:t xml:space="preserve">Both: This is the tricky one. Ideally, we have a way to distinguish the two. Need to first plot the </w:t>
+      </w:r>
+      <w:proofErr w:type="spellStart"/>
+      <w:r>
+        <w:t>gColors</w:t>
+      </w:r>
+      <w:proofErr w:type="spellEnd"/>
+      <w:r>
+        <w:t>, then overlay the input</w:t>
       </w:r>
     </w:p>
     <w:p>
@@ -533,7 +839,31 @@
         </w:numPr>
       </w:pPr>
       <w:r>
-        <w:t xml:space="preserve">Selection: index into state.colors. If we let state.colors be gColors, then select/deselect might work. </w:t>
+        <w:t xml:space="preserve">Selection: index into </w:t>
+      </w:r>
+      <w:proofErr w:type="spellStart"/>
+      <w:r>
+        <w:t>state.colors</w:t>
+      </w:r>
+      <w:proofErr w:type="spellEnd"/>
+      <w:r>
+        <w:t xml:space="preserve">. If we let </w:t>
+      </w:r>
+      <w:proofErr w:type="spellStart"/>
+      <w:r>
+        <w:t>state.colors</w:t>
+      </w:r>
+      <w:proofErr w:type="spellEnd"/>
+      <w:r>
+        <w:t xml:space="preserve"> be </w:t>
+      </w:r>
+      <w:proofErr w:type="spellStart"/>
+      <w:r>
+        <w:t>gColors</w:t>
+      </w:r>
+      <w:proofErr w:type="spellEnd"/>
+      <w:r>
+        <w:t xml:space="preserve">, then select/deselect might work. </w:t>
       </w:r>
     </w:p>
     <w:p>
@@ -545,9 +875,20 @@
         </w:numPr>
       </w:pPr>
       <w:r>
-        <w:t>Reset needs to clear the gColors</w:t>
-      </w:r>
-    </w:p>
+        <w:t xml:space="preserve">Reset needs to clear the </w:t>
+      </w:r>
+      <w:proofErr w:type="spellStart"/>
+      <w:r>
+        <w:t>gColors</w:t>
+      </w:r>
+      <w:proofErr w:type="spellEnd"/>
+    </w:p>
+    <w:p>
+      <w:r>
+        <w:t>How to deal with sorted, interpolated, etc.</w:t>
+      </w:r>
+    </w:p>
+    <w:p/>
     <w:sectPr>
       <w:pgSz w:w="12240" w:h="15840"/>
       <w:pgMar w:top="1440" w:right="1440" w:bottom="1440" w:left="1440" w:header="720" w:footer="720" w:gutter="0"/>

</xml_diff>